<commit_message>
update module 3 Global Infrastructure
</commit_message>
<xml_diff>
--- a/Module 3 Global Infrastructure and Reliability.docx
+++ b/Module 3 Global Infrastructure and Reliability.docx
@@ -123,134 +123,647 @@
           <w:u w:val="single"/>
         </w:rPr>
       </w:pPr>
+      <w:r>
+        <w:t>E.g.,</w:t>
+      </w:r>
+      <w:r>
+        <w:t xml:space="preserve"> if your company requires all of it data to reside within the boundaries of the UK, you </w:t>
+      </w:r>
+      <w:r>
+        <w:t>will</w:t>
+      </w:r>
+      <w:r>
+        <w:t xml:space="preserve"> </w:t>
+      </w:r>
+      <w:r>
+        <w:t>choose, the London region</w:t>
+      </w:r>
+    </w:p>
+    <w:p>
+      <w:pPr>
+        <w:pStyle w:val="ListParagraph"/>
+        <w:numPr>
+          <w:ilvl w:val="0"/>
+          <w:numId w:val="1"/>
+        </w:numPr>
+        <w:rPr>
+          <w:b/>
+          <w:bCs/>
+          <w:u w:val="single"/>
+        </w:rPr>
+      </w:pPr>
+      <w:r>
+        <w:rPr>
+          <w:b/>
+          <w:bCs/>
+          <w:u w:val="single"/>
+        </w:rPr>
+        <w:t>Proximity to your customers</w:t>
+      </w:r>
+    </w:p>
+    <w:p>
+      <w:pPr>
+        <w:pStyle w:val="ListParagraph"/>
+        <w:numPr>
+          <w:ilvl w:val="0"/>
+          <w:numId w:val="2"/>
+        </w:numPr>
+        <w:rPr>
+          <w:b/>
+          <w:bCs/>
+          <w:u w:val="single"/>
+        </w:rPr>
+      </w:pPr>
+      <w:r>
+        <w:t xml:space="preserve">Selecting a region that is close to your customers will help you get content to them faster. </w:t>
+      </w:r>
+    </w:p>
+    <w:p>
+      <w:pPr>
+        <w:pStyle w:val="ListParagraph"/>
+        <w:numPr>
+          <w:ilvl w:val="0"/>
+          <w:numId w:val="1"/>
+        </w:numPr>
+        <w:rPr>
+          <w:b/>
+          <w:bCs/>
+          <w:u w:val="single"/>
+        </w:rPr>
+      </w:pPr>
+      <w:r>
+        <w:rPr>
+          <w:b/>
+          <w:bCs/>
+          <w:u w:val="single"/>
+        </w:rPr>
+        <w:t>Available service within a region</w:t>
+      </w:r>
+    </w:p>
+    <w:p>
+      <w:pPr>
+        <w:pStyle w:val="ListParagraph"/>
+        <w:numPr>
+          <w:ilvl w:val="0"/>
+          <w:numId w:val="2"/>
+        </w:numPr>
+      </w:pPr>
+      <w:r>
+        <w:t>Sometime the closes</w:t>
+      </w:r>
+      <w:r>
+        <w:t xml:space="preserve">t region might not have all features you want to offer to customer. </w:t>
+      </w:r>
+    </w:p>
+    <w:p>
+      <w:pPr>
+        <w:pStyle w:val="ListParagraph"/>
+        <w:numPr>
+          <w:ilvl w:val="0"/>
+          <w:numId w:val="1"/>
+        </w:numPr>
+        <w:rPr>
+          <w:b/>
+          <w:bCs/>
+          <w:u w:val="single"/>
+        </w:rPr>
+      </w:pPr>
+      <w:r>
+        <w:rPr>
+          <w:b/>
+          <w:bCs/>
+          <w:u w:val="single"/>
+        </w:rPr>
+        <w:t>Pricing</w:t>
+      </w:r>
+    </w:p>
+    <w:p>
+      <w:pPr>
+        <w:pStyle w:val="ListParagraph"/>
+        <w:numPr>
+          <w:ilvl w:val="0"/>
+          <w:numId w:val="2"/>
+        </w:numPr>
+      </w:pPr>
+      <w:r>
+        <w:t>The cost of the service can vary from region to region</w:t>
+      </w:r>
+    </w:p>
+    <w:p/>
+    <w:p>
+      <w:pPr>
+        <w:rPr>
+          <w:b/>
+          <w:bCs/>
+          <w:u w:val="single"/>
+        </w:rPr>
+      </w:pPr>
+      <w:r>
+        <w:rPr>
+          <w:b/>
+          <w:bCs/>
+          <w:u w:val="single"/>
+        </w:rPr>
+        <w:t>Availability zone</w:t>
+      </w:r>
+    </w:p>
+    <w:p>
+      <w:pPr>
+        <w:pStyle w:val="ListParagraph"/>
+        <w:numPr>
+          <w:ilvl w:val="0"/>
+          <w:numId w:val="3"/>
+        </w:numPr>
+      </w:pPr>
+      <w:r>
+        <w:t xml:space="preserve">Is a single data </w:t>
+      </w:r>
+      <w:proofErr w:type="spellStart"/>
+      <w:r>
+        <w:t>center</w:t>
+      </w:r>
+      <w:proofErr w:type="spellEnd"/>
+      <w:r>
+        <w:t xml:space="preserve"> or group of data </w:t>
+      </w:r>
+      <w:proofErr w:type="spellStart"/>
+      <w:r>
+        <w:t>centers</w:t>
+      </w:r>
+      <w:proofErr w:type="spellEnd"/>
+      <w:r>
+        <w:t xml:space="preserve"> within a </w:t>
+      </w:r>
       <w:proofErr w:type="gramStart"/>
       <w:r>
-        <w:t>E.g.</w:t>
+        <w:t>region.</w:t>
       </w:r>
       <w:proofErr w:type="gramEnd"/>
       <w:r>
-        <w:t xml:space="preserve"> if your company requires all of it data to reside within the boundaries of the UK, you </w:t>
-      </w:r>
-      <w:r>
-        <w:t>will</w:t>
-      </w:r>
-      <w:r>
         <w:t xml:space="preserve"> </w:t>
       </w:r>
-      <w:r>
-        <w:t>choose, the London region</w:t>
-      </w:r>
-    </w:p>
-    <w:p>
-      <w:pPr>
-        <w:pStyle w:val="ListParagraph"/>
-        <w:numPr>
-          <w:ilvl w:val="0"/>
-          <w:numId w:val="1"/>
-        </w:numPr>
-        <w:rPr>
-          <w:b/>
-          <w:bCs/>
-          <w:u w:val="single"/>
-        </w:rPr>
-      </w:pPr>
-      <w:r>
-        <w:rPr>
-          <w:b/>
-          <w:bCs/>
-          <w:u w:val="single"/>
-        </w:rPr>
-        <w:t>Proximity to your customers</w:t>
-      </w:r>
-    </w:p>
-    <w:p>
-      <w:pPr>
-        <w:pStyle w:val="ListParagraph"/>
-        <w:numPr>
-          <w:ilvl w:val="0"/>
-          <w:numId w:val="2"/>
-        </w:numPr>
-        <w:rPr>
-          <w:b/>
-          <w:bCs/>
-          <w:u w:val="single"/>
-        </w:rPr>
-      </w:pPr>
-      <w:r>
-        <w:t xml:space="preserve">Selecting a region that is close to your customers will help you get content to them faster. </w:t>
-      </w:r>
-    </w:p>
-    <w:p>
-      <w:pPr>
-        <w:pStyle w:val="ListParagraph"/>
-        <w:numPr>
-          <w:ilvl w:val="0"/>
-          <w:numId w:val="1"/>
-        </w:numPr>
-        <w:rPr>
-          <w:b/>
-          <w:bCs/>
-          <w:u w:val="single"/>
-        </w:rPr>
-      </w:pPr>
-      <w:r>
-        <w:rPr>
-          <w:b/>
-          <w:bCs/>
-          <w:u w:val="single"/>
-        </w:rPr>
-        <w:t>Available service within a region</w:t>
-      </w:r>
-    </w:p>
-    <w:p>
-      <w:pPr>
-        <w:pStyle w:val="ListParagraph"/>
-        <w:numPr>
-          <w:ilvl w:val="0"/>
-          <w:numId w:val="2"/>
-        </w:numPr>
-      </w:pPr>
-      <w:r>
-        <w:t>Sometime the closes</w:t>
-      </w:r>
-      <w:r>
-        <w:t xml:space="preserve">t region might not have all features you want to offer to customer. </w:t>
-      </w:r>
-    </w:p>
-    <w:p>
-      <w:pPr>
-        <w:pStyle w:val="ListParagraph"/>
-        <w:numPr>
-          <w:ilvl w:val="0"/>
-          <w:numId w:val="1"/>
-        </w:numPr>
-        <w:rPr>
-          <w:b/>
-          <w:bCs/>
-          <w:u w:val="single"/>
-        </w:rPr>
-      </w:pPr>
-      <w:r>
-        <w:rPr>
-          <w:b/>
-          <w:bCs/>
-          <w:u w:val="single"/>
-        </w:rPr>
-        <w:t>Pricing</w:t>
-      </w:r>
-    </w:p>
-    <w:p>
-      <w:pPr>
-        <w:pStyle w:val="ListParagraph"/>
-        <w:numPr>
-          <w:ilvl w:val="0"/>
-          <w:numId w:val="2"/>
-        </w:numPr>
-      </w:pPr>
-      <w:r>
-        <w:t>The cost of the service can vary from region to region</w:t>
-      </w:r>
-    </w:p>
+    </w:p>
+    <w:p>
+      <w:pPr>
+        <w:pStyle w:val="ListParagraph"/>
+        <w:numPr>
+          <w:ilvl w:val="0"/>
+          <w:numId w:val="3"/>
+        </w:numPr>
+      </w:pPr>
+      <w:r>
+        <w:t>Availability zones are located tens of miles apart from each other.</w:t>
+      </w:r>
+    </w:p>
+    <w:p>
+      <w:pPr>
+        <w:pStyle w:val="ListParagraph"/>
+        <w:numPr>
+          <w:ilvl w:val="0"/>
+          <w:numId w:val="3"/>
+        </w:numPr>
+      </w:pPr>
+      <w:r>
+        <w:t>If a disaster occurs in one part of the region, they are distant enough to reduce the chance that multiple availability zones are affected.</w:t>
+      </w:r>
+    </w:p>
+    <w:p/>
+    <w:p>
+      <w:pPr>
+        <w:rPr>
+          <w:b/>
+          <w:bCs/>
+          <w:u w:val="single"/>
+        </w:rPr>
+      </w:pPr>
+      <w:r>
+        <w:rPr>
+          <w:b/>
+          <w:bCs/>
+          <w:u w:val="single"/>
+        </w:rPr>
+        <w:t>Edges Locations</w:t>
+      </w:r>
+    </w:p>
+    <w:p>
+      <w:r>
+        <w:t>Is a site that Amazon CloudFront uses to store cached copies of your content closer to your customer for fast delivery.</w:t>
+      </w:r>
+    </w:p>
+    <w:p/>
+    <w:p>
+      <w:pPr>
+        <w:rPr>
+          <w:b/>
+          <w:bCs/>
+          <w:u w:val="single"/>
+        </w:rPr>
+      </w:pPr>
+      <w:r>
+        <w:rPr>
+          <w:b/>
+          <w:bCs/>
+          <w:u w:val="single"/>
+        </w:rPr>
+        <w:t>How to provision resources</w:t>
+      </w:r>
+    </w:p>
+    <w:p>
+      <w:pPr>
+        <w:rPr>
+          <w:b/>
+          <w:bCs/>
+          <w:u w:val="single"/>
+        </w:rPr>
+      </w:pPr>
+      <w:r>
+        <w:rPr>
+          <w:b/>
+          <w:bCs/>
+          <w:u w:val="single"/>
+        </w:rPr>
+        <w:t>Ways to interact with AWS Services.</w:t>
+      </w:r>
+    </w:p>
+    <w:p>
+      <w:pPr>
+        <w:rPr>
+          <w:b/>
+          <w:bCs/>
+          <w:u w:val="single"/>
+        </w:rPr>
+      </w:pPr>
+    </w:p>
+    <w:p>
+      <w:pPr>
+        <w:pStyle w:val="ListParagraph"/>
+        <w:numPr>
+          <w:ilvl w:val="0"/>
+          <w:numId w:val="4"/>
+        </w:numPr>
+        <w:rPr>
+          <w:b/>
+          <w:bCs/>
+          <w:u w:val="single"/>
+        </w:rPr>
+      </w:pPr>
+      <w:r>
+        <w:rPr>
+          <w:b/>
+          <w:bCs/>
+          <w:u w:val="single"/>
+        </w:rPr>
+        <w:t>AWS Management console</w:t>
+      </w:r>
+    </w:p>
+    <w:p>
+      <w:pPr>
+        <w:pStyle w:val="ListParagraph"/>
+        <w:numPr>
+          <w:ilvl w:val="0"/>
+          <w:numId w:val="5"/>
+        </w:numPr>
+      </w:pPr>
+      <w:r>
+        <w:t>Is a web-based interface for accessing and managing AWS Services</w:t>
+      </w:r>
+    </w:p>
+    <w:p>
+      <w:pPr>
+        <w:pStyle w:val="ListParagraph"/>
+        <w:numPr>
+          <w:ilvl w:val="0"/>
+          <w:numId w:val="5"/>
+        </w:numPr>
+      </w:pPr>
+      <w:r>
+        <w:t>You can quickly access recently used service and search for other service by name, keyword, or acronym</w:t>
+      </w:r>
+    </w:p>
+    <w:p>
+      <w:pPr>
+        <w:pStyle w:val="ListParagraph"/>
+        <w:numPr>
+          <w:ilvl w:val="0"/>
+          <w:numId w:val="5"/>
+        </w:numPr>
+      </w:pPr>
+      <w:r>
+        <w:t>You can also use AWS Console Mobile application to perform tasks such as monitoring resources, viewing alarms, and accessing billing information.</w:t>
+      </w:r>
+    </w:p>
+    <w:p>
+      <w:pPr>
+        <w:pStyle w:val="ListParagraph"/>
+        <w:ind w:left="1440"/>
+      </w:pPr>
+    </w:p>
+    <w:p>
+      <w:pPr>
+        <w:pStyle w:val="ListParagraph"/>
+        <w:numPr>
+          <w:ilvl w:val="0"/>
+          <w:numId w:val="4"/>
+        </w:numPr>
+        <w:rPr>
+          <w:b/>
+          <w:bCs/>
+          <w:u w:val="single"/>
+        </w:rPr>
+      </w:pPr>
+      <w:r>
+        <w:rPr>
+          <w:b/>
+          <w:bCs/>
+          <w:u w:val="single"/>
+        </w:rPr>
+        <w:t>AWS Command line interface</w:t>
+      </w:r>
+    </w:p>
+    <w:p>
+      <w:pPr>
+        <w:pStyle w:val="ListParagraph"/>
+        <w:numPr>
+          <w:ilvl w:val="0"/>
+          <w:numId w:val="6"/>
+        </w:numPr>
+      </w:pPr>
+      <w:r>
+        <w:t>To save time when making API requests, you can use the AWS Command Line interface (AWS CLI).</w:t>
+      </w:r>
+    </w:p>
+    <w:p>
+      <w:pPr>
+        <w:pStyle w:val="ListParagraph"/>
+        <w:numPr>
+          <w:ilvl w:val="0"/>
+          <w:numId w:val="6"/>
+        </w:numPr>
+      </w:pPr>
+      <w:r>
+        <w:t>Enables you to control multiple AWS service directly from the command line within one tool</w:t>
+      </w:r>
+    </w:p>
+    <w:p>
+      <w:pPr>
+        <w:pStyle w:val="ListParagraph"/>
+        <w:ind w:left="1440"/>
+      </w:pPr>
+    </w:p>
+    <w:p>
+      <w:pPr>
+        <w:pStyle w:val="ListParagraph"/>
+      </w:pPr>
+    </w:p>
+    <w:p>
+      <w:pPr>
+        <w:pStyle w:val="ListParagraph"/>
+        <w:numPr>
+          <w:ilvl w:val="0"/>
+          <w:numId w:val="4"/>
+        </w:numPr>
+        <w:rPr>
+          <w:b/>
+          <w:bCs/>
+          <w:u w:val="single"/>
+        </w:rPr>
+      </w:pPr>
+      <w:r>
+        <w:rPr>
+          <w:b/>
+          <w:bCs/>
+          <w:u w:val="single"/>
+        </w:rPr>
+        <w:lastRenderedPageBreak/>
+        <w:t>Software Development kits</w:t>
+      </w:r>
+    </w:p>
+    <w:p>
+      <w:pPr>
+        <w:pStyle w:val="ListParagraph"/>
+        <w:numPr>
+          <w:ilvl w:val="0"/>
+          <w:numId w:val="9"/>
+        </w:numPr>
+        <w:rPr>
+          <w:b/>
+          <w:bCs/>
+          <w:u w:val="single"/>
+        </w:rPr>
+      </w:pPr>
+      <w:r>
+        <w:t>SDK’s make it easier for you to use AWS services through API designed for your programming language or platform</w:t>
+      </w:r>
+    </w:p>
+    <w:p>
+      <w:pPr>
+        <w:pStyle w:val="ListParagraph"/>
+        <w:numPr>
+          <w:ilvl w:val="0"/>
+          <w:numId w:val="9"/>
+        </w:numPr>
+        <w:rPr>
+          <w:b/>
+          <w:bCs/>
+          <w:u w:val="single"/>
+        </w:rPr>
+      </w:pPr>
+      <w:r>
+        <w:t xml:space="preserve">Enables you to use AWS services with your </w:t>
+      </w:r>
+      <w:proofErr w:type="gramStart"/>
+      <w:r>
+        <w:t>existing  applications</w:t>
+      </w:r>
+      <w:proofErr w:type="gramEnd"/>
+      <w:r>
+        <w:t xml:space="preserve"> or create entirely new applications that will run on AWS</w:t>
+      </w:r>
+    </w:p>
+    <w:p>
+      <w:pPr>
+        <w:pStyle w:val="ListParagraph"/>
+        <w:numPr>
+          <w:ilvl w:val="0"/>
+          <w:numId w:val="9"/>
+        </w:numPr>
+        <w:rPr>
+          <w:b/>
+          <w:bCs/>
+          <w:u w:val="single"/>
+        </w:rPr>
+      </w:pPr>
+    </w:p>
+    <w:p>
+      <w:pPr>
+        <w:rPr>
+          <w:b/>
+          <w:bCs/>
+          <w:u w:val="single"/>
+        </w:rPr>
+      </w:pPr>
+      <w:r>
+        <w:rPr>
+          <w:b/>
+          <w:bCs/>
+          <w:u w:val="single"/>
+        </w:rPr>
+        <w:t>AWS Elastic Beanstalk</w:t>
+      </w:r>
+    </w:p>
+    <w:p>
+      <w:r>
+        <w:t xml:space="preserve">You provide code and configuration settings, and Elastic Beanstalk deploys the resources necessary to perform the following tasks </w:t>
+      </w:r>
+      <w:r>
+        <w:t>:</w:t>
+      </w:r>
+    </w:p>
+    <w:p>
+      <w:pPr>
+        <w:pStyle w:val="ListParagraph"/>
+        <w:numPr>
+          <w:ilvl w:val="0"/>
+          <w:numId w:val="7"/>
+        </w:numPr>
+      </w:pPr>
+      <w:r>
+        <w:t>Adjust capacity</w:t>
+      </w:r>
+    </w:p>
+    <w:p>
+      <w:pPr>
+        <w:pStyle w:val="ListParagraph"/>
+        <w:numPr>
+          <w:ilvl w:val="0"/>
+          <w:numId w:val="7"/>
+        </w:numPr>
+      </w:pPr>
+      <w:r>
+        <w:t>Load balancing</w:t>
+      </w:r>
+    </w:p>
+    <w:p>
+      <w:pPr>
+        <w:pStyle w:val="ListParagraph"/>
+        <w:numPr>
+          <w:ilvl w:val="0"/>
+          <w:numId w:val="7"/>
+        </w:numPr>
+      </w:pPr>
+      <w:r>
+        <w:t>Application scaling</w:t>
+      </w:r>
+    </w:p>
+    <w:p>
+      <w:pPr>
+        <w:pStyle w:val="ListParagraph"/>
+        <w:numPr>
+          <w:ilvl w:val="0"/>
+          <w:numId w:val="7"/>
+        </w:numPr>
+      </w:pPr>
+      <w:r>
+        <w:t>Application health monitoring</w:t>
+      </w:r>
+    </w:p>
+    <w:p>
+      <w:pPr>
+        <w:pStyle w:val="ListParagraph"/>
+        <w:ind w:left="1440"/>
+      </w:pPr>
+    </w:p>
+    <w:p>
+      <w:pPr>
+        <w:rPr>
+          <w:b/>
+          <w:bCs/>
+          <w:u w:val="single"/>
+        </w:rPr>
+      </w:pPr>
+      <w:r>
+        <w:rPr>
+          <w:b/>
+          <w:bCs/>
+          <w:u w:val="single"/>
+        </w:rPr>
+        <w:t>AWS CloudFormation</w:t>
+      </w:r>
+    </w:p>
+    <w:p/>
+    <w:p>
+      <w:pPr>
+        <w:pStyle w:val="ListParagraph"/>
+        <w:numPr>
+          <w:ilvl w:val="0"/>
+          <w:numId w:val="8"/>
+        </w:numPr>
+        <w:rPr>
+          <w:b/>
+          <w:bCs/>
+          <w:u w:val="single"/>
+        </w:rPr>
+      </w:pPr>
+      <w:r>
+        <w:t>You can treat your infrastructure as code</w:t>
+      </w:r>
+    </w:p>
+    <w:p>
+      <w:pPr>
+        <w:pStyle w:val="ListParagraph"/>
+        <w:numPr>
+          <w:ilvl w:val="0"/>
+          <w:numId w:val="8"/>
+        </w:numPr>
+        <w:rPr>
+          <w:b/>
+          <w:bCs/>
+          <w:u w:val="single"/>
+        </w:rPr>
+      </w:pPr>
+      <w:r>
+        <w:t>This means you build an environment by writing lines of code instead of using the AWS Management console to individually provision resources</w:t>
+      </w:r>
+    </w:p>
+    <w:p>
+      <w:pPr>
+        <w:pStyle w:val="ListParagraph"/>
+        <w:numPr>
+          <w:ilvl w:val="0"/>
+          <w:numId w:val="8"/>
+        </w:numPr>
+        <w:rPr>
+          <w:b/>
+          <w:bCs/>
+          <w:u w:val="single"/>
+        </w:rPr>
+      </w:pPr>
+      <w:r>
+        <w:t xml:space="preserve">AWS CloudFormation provisions your resources in a safe, repeatable manner, enabling you to </w:t>
+      </w:r>
+      <w:r>
+        <w:t>frequently</w:t>
+      </w:r>
+      <w:r>
+        <w:t xml:space="preserve"> build your infrastructure and applications</w:t>
+      </w:r>
+      <w:r>
+        <w:t xml:space="preserve"> without having to perform manual actions.</w:t>
+      </w:r>
+    </w:p>
+    <w:p>
+      <w:pPr>
+        <w:pStyle w:val="ListParagraph"/>
+        <w:ind w:left="1080"/>
+      </w:pPr>
+    </w:p>
+    <w:p>
+      <w:pPr>
+        <w:pStyle w:val="ListParagraph"/>
+        <w:ind w:left="1080"/>
+      </w:pPr>
+    </w:p>
+    <w:p/>
     <w:sectPr>
       <w:pgSz w:w="11906" w:h="16838"/>
       <w:pgMar w:top="1440" w:right="1440" w:bottom="1440" w:left="1440" w:header="708" w:footer="708" w:gutter="0"/>
@@ -264,6 +777,460 @@
 <file path=word/numbering.xml><?xml version="1.0" encoding="utf-8"?>
 <w:numbering xmlns:wpc="http://schemas.microsoft.com/office/word/2010/wordprocessingCanvas" xmlns:cx="http://schemas.microsoft.com/office/drawing/2014/chartex" xmlns:cx1="http://schemas.microsoft.com/office/drawing/2015/9/8/chartex" xmlns:cx2="http://schemas.microsoft.com/office/drawing/2015/10/21/chartex" xmlns:cx3="http://schemas.microsoft.com/office/drawing/2016/5/9/chartex" xmlns:cx4="http://schemas.microsoft.com/office/drawing/2016/5/10/chartex" xmlns:cx5="http://schemas.microsoft.com/office/drawing/2016/5/11/chartex" xmlns:cx6="http://schemas.microsoft.com/office/drawing/2016/5/12/chartex" xmlns:cx7="http://schemas.microsoft.com/office/drawing/2016/5/13/chartex" xmlns:cx8="http://schemas.microsoft.com/office/drawing/2016/5/14/chartex" xmlns:mc="http://schemas.openxmlformats.org/markup-compatibility/2006" xmlns:aink="http://schemas.microsoft.com/office/drawing/2016/ink" xmlns:am3d="http://schemas.microsoft.com/office/drawing/2017/model3d" xmlns:o="urn:schemas-microsoft-com:office:office" xmlns:r="http://schemas.openxmlformats.org/officeDocument/2006/relationships" xmlns:m="http://schemas.openxmlformats.org/officeDocument/2006/math" xmlns:v="urn:schemas-microsoft-com:vml" xmlns:wp14="http://schemas.microsoft.com/office/word/2010/wordprocessingDrawing" xmlns:wp="http://schemas.openxmlformats.org/drawingml/2006/wordprocessingDrawing" xmlns:w10="urn:schemas-microsoft-com:office:word" xmlns:w="http://schemas.openxmlformats.org/wordprocessingml/2006/main" xmlns:w14="http://schemas.microsoft.com/office/word/2010/wordml" xmlns:w15="http://schemas.microsoft.com/office/word/2012/wordml" xmlns:w16cex="http://schemas.microsoft.com/office/word/2018/wordml/cex" xmlns:w16cid="http://schemas.microsoft.com/office/word/2016/wordml/cid" xmlns:w16="http://schemas.microsoft.com/office/word/2018/wordml" xmlns:w16sdtdh="http://schemas.microsoft.com/office/word/2020/wordml/sdtdatahash" xmlns:w16se="http://schemas.microsoft.com/office/word/2015/wordml/symex" xmlns:wpg="http://schemas.microsoft.com/office/word/2010/wordprocessingGroup" xmlns:wpi="http://schemas.microsoft.com/office/word/2010/wordprocessingInk" xmlns:wne="http://schemas.microsoft.com/office/word/2006/wordml" xmlns:wps="http://schemas.microsoft.com/office/word/2010/wordprocessingShape" mc:Ignorable="w14 w15 w16se w16cid w16 w16cex w16sdtdh wp14">
   <w:abstractNum w:abstractNumId="0" w15:restartNumberingAfterBreak="0">
+    <w:nsid w:val="06784844"/>
+    <w:multiLevelType w:val="hybridMultilevel"/>
+    <w:tmpl w:val="1D44354C"/>
+    <w:lvl w:ilvl="0" w:tplc="08090001">
+      <w:start w:val="1"/>
+      <w:numFmt w:val="bullet"/>
+      <w:lvlText w:val=""/>
+      <w:lvlJc w:val="left"/>
+      <w:pPr>
+        <w:ind w:left="1440" w:hanging="360"/>
+      </w:pPr>
+      <w:rPr>
+        <w:rFonts w:ascii="Symbol" w:hAnsi="Symbol" w:hint="default"/>
+      </w:rPr>
+    </w:lvl>
+    <w:lvl w:ilvl="1" w:tplc="08090003" w:tentative="1">
+      <w:start w:val="1"/>
+      <w:numFmt w:val="bullet"/>
+      <w:lvlText w:val="o"/>
+      <w:lvlJc w:val="left"/>
+      <w:pPr>
+        <w:ind w:left="2160" w:hanging="360"/>
+      </w:pPr>
+      <w:rPr>
+        <w:rFonts w:ascii="Courier New" w:hAnsi="Courier New" w:cs="Courier New" w:hint="default"/>
+      </w:rPr>
+    </w:lvl>
+    <w:lvl w:ilvl="2" w:tplc="08090005" w:tentative="1">
+      <w:start w:val="1"/>
+      <w:numFmt w:val="bullet"/>
+      <w:lvlText w:val=""/>
+      <w:lvlJc w:val="left"/>
+      <w:pPr>
+        <w:ind w:left="2880" w:hanging="360"/>
+      </w:pPr>
+      <w:rPr>
+        <w:rFonts w:ascii="Wingdings" w:hAnsi="Wingdings" w:hint="default"/>
+      </w:rPr>
+    </w:lvl>
+    <w:lvl w:ilvl="3" w:tplc="08090001" w:tentative="1">
+      <w:start w:val="1"/>
+      <w:numFmt w:val="bullet"/>
+      <w:lvlText w:val=""/>
+      <w:lvlJc w:val="left"/>
+      <w:pPr>
+        <w:ind w:left="3600" w:hanging="360"/>
+      </w:pPr>
+      <w:rPr>
+        <w:rFonts w:ascii="Symbol" w:hAnsi="Symbol" w:hint="default"/>
+      </w:rPr>
+    </w:lvl>
+    <w:lvl w:ilvl="4" w:tplc="08090003" w:tentative="1">
+      <w:start w:val="1"/>
+      <w:numFmt w:val="bullet"/>
+      <w:lvlText w:val="o"/>
+      <w:lvlJc w:val="left"/>
+      <w:pPr>
+        <w:ind w:left="4320" w:hanging="360"/>
+      </w:pPr>
+      <w:rPr>
+        <w:rFonts w:ascii="Courier New" w:hAnsi="Courier New" w:cs="Courier New" w:hint="default"/>
+      </w:rPr>
+    </w:lvl>
+    <w:lvl w:ilvl="5" w:tplc="08090005" w:tentative="1">
+      <w:start w:val="1"/>
+      <w:numFmt w:val="bullet"/>
+      <w:lvlText w:val=""/>
+      <w:lvlJc w:val="left"/>
+      <w:pPr>
+        <w:ind w:left="5040" w:hanging="360"/>
+      </w:pPr>
+      <w:rPr>
+        <w:rFonts w:ascii="Wingdings" w:hAnsi="Wingdings" w:hint="default"/>
+      </w:rPr>
+    </w:lvl>
+    <w:lvl w:ilvl="6" w:tplc="08090001" w:tentative="1">
+      <w:start w:val="1"/>
+      <w:numFmt w:val="bullet"/>
+      <w:lvlText w:val=""/>
+      <w:lvlJc w:val="left"/>
+      <w:pPr>
+        <w:ind w:left="5760" w:hanging="360"/>
+      </w:pPr>
+      <w:rPr>
+        <w:rFonts w:ascii="Symbol" w:hAnsi="Symbol" w:hint="default"/>
+      </w:rPr>
+    </w:lvl>
+    <w:lvl w:ilvl="7" w:tplc="08090003" w:tentative="1">
+      <w:start w:val="1"/>
+      <w:numFmt w:val="bullet"/>
+      <w:lvlText w:val="o"/>
+      <w:lvlJc w:val="left"/>
+      <w:pPr>
+        <w:ind w:left="6480" w:hanging="360"/>
+      </w:pPr>
+      <w:rPr>
+        <w:rFonts w:ascii="Courier New" w:hAnsi="Courier New" w:cs="Courier New" w:hint="default"/>
+      </w:rPr>
+    </w:lvl>
+    <w:lvl w:ilvl="8" w:tplc="08090005" w:tentative="1">
+      <w:start w:val="1"/>
+      <w:numFmt w:val="bullet"/>
+      <w:lvlText w:val=""/>
+      <w:lvlJc w:val="left"/>
+      <w:pPr>
+        <w:ind w:left="7200" w:hanging="360"/>
+      </w:pPr>
+      <w:rPr>
+        <w:rFonts w:ascii="Wingdings" w:hAnsi="Wingdings" w:hint="default"/>
+      </w:rPr>
+    </w:lvl>
+  </w:abstractNum>
+  <w:abstractNum w:abstractNumId="1" w15:restartNumberingAfterBreak="0">
+    <w:nsid w:val="0B630221"/>
+    <w:multiLevelType w:val="hybridMultilevel"/>
+    <w:tmpl w:val="CF14C536"/>
+    <w:lvl w:ilvl="0" w:tplc="08090001">
+      <w:start w:val="1"/>
+      <w:numFmt w:val="bullet"/>
+      <w:lvlText w:val=""/>
+      <w:lvlJc w:val="left"/>
+      <w:pPr>
+        <w:ind w:left="1440" w:hanging="360"/>
+      </w:pPr>
+      <w:rPr>
+        <w:rFonts w:ascii="Symbol" w:hAnsi="Symbol" w:hint="default"/>
+      </w:rPr>
+    </w:lvl>
+    <w:lvl w:ilvl="1" w:tplc="08090003" w:tentative="1">
+      <w:start w:val="1"/>
+      <w:numFmt w:val="bullet"/>
+      <w:lvlText w:val="o"/>
+      <w:lvlJc w:val="left"/>
+      <w:pPr>
+        <w:ind w:left="2160" w:hanging="360"/>
+      </w:pPr>
+      <w:rPr>
+        <w:rFonts w:ascii="Courier New" w:hAnsi="Courier New" w:cs="Courier New" w:hint="default"/>
+      </w:rPr>
+    </w:lvl>
+    <w:lvl w:ilvl="2" w:tplc="08090005" w:tentative="1">
+      <w:start w:val="1"/>
+      <w:numFmt w:val="bullet"/>
+      <w:lvlText w:val=""/>
+      <w:lvlJc w:val="left"/>
+      <w:pPr>
+        <w:ind w:left="2880" w:hanging="360"/>
+      </w:pPr>
+      <w:rPr>
+        <w:rFonts w:ascii="Wingdings" w:hAnsi="Wingdings" w:hint="default"/>
+      </w:rPr>
+    </w:lvl>
+    <w:lvl w:ilvl="3" w:tplc="08090001" w:tentative="1">
+      <w:start w:val="1"/>
+      <w:numFmt w:val="bullet"/>
+      <w:lvlText w:val=""/>
+      <w:lvlJc w:val="left"/>
+      <w:pPr>
+        <w:ind w:left="3600" w:hanging="360"/>
+      </w:pPr>
+      <w:rPr>
+        <w:rFonts w:ascii="Symbol" w:hAnsi="Symbol" w:hint="default"/>
+      </w:rPr>
+    </w:lvl>
+    <w:lvl w:ilvl="4" w:tplc="08090003" w:tentative="1">
+      <w:start w:val="1"/>
+      <w:numFmt w:val="bullet"/>
+      <w:lvlText w:val="o"/>
+      <w:lvlJc w:val="left"/>
+      <w:pPr>
+        <w:ind w:left="4320" w:hanging="360"/>
+      </w:pPr>
+      <w:rPr>
+        <w:rFonts w:ascii="Courier New" w:hAnsi="Courier New" w:cs="Courier New" w:hint="default"/>
+      </w:rPr>
+    </w:lvl>
+    <w:lvl w:ilvl="5" w:tplc="08090005" w:tentative="1">
+      <w:start w:val="1"/>
+      <w:numFmt w:val="bullet"/>
+      <w:lvlText w:val=""/>
+      <w:lvlJc w:val="left"/>
+      <w:pPr>
+        <w:ind w:left="5040" w:hanging="360"/>
+      </w:pPr>
+      <w:rPr>
+        <w:rFonts w:ascii="Wingdings" w:hAnsi="Wingdings" w:hint="default"/>
+      </w:rPr>
+    </w:lvl>
+    <w:lvl w:ilvl="6" w:tplc="08090001" w:tentative="1">
+      <w:start w:val="1"/>
+      <w:numFmt w:val="bullet"/>
+      <w:lvlText w:val=""/>
+      <w:lvlJc w:val="left"/>
+      <w:pPr>
+        <w:ind w:left="5760" w:hanging="360"/>
+      </w:pPr>
+      <w:rPr>
+        <w:rFonts w:ascii="Symbol" w:hAnsi="Symbol" w:hint="default"/>
+      </w:rPr>
+    </w:lvl>
+    <w:lvl w:ilvl="7" w:tplc="08090003" w:tentative="1">
+      <w:start w:val="1"/>
+      <w:numFmt w:val="bullet"/>
+      <w:lvlText w:val="o"/>
+      <w:lvlJc w:val="left"/>
+      <w:pPr>
+        <w:ind w:left="6480" w:hanging="360"/>
+      </w:pPr>
+      <w:rPr>
+        <w:rFonts w:ascii="Courier New" w:hAnsi="Courier New" w:cs="Courier New" w:hint="default"/>
+      </w:rPr>
+    </w:lvl>
+    <w:lvl w:ilvl="8" w:tplc="08090005" w:tentative="1">
+      <w:start w:val="1"/>
+      <w:numFmt w:val="bullet"/>
+      <w:lvlText w:val=""/>
+      <w:lvlJc w:val="left"/>
+      <w:pPr>
+        <w:ind w:left="7200" w:hanging="360"/>
+      </w:pPr>
+      <w:rPr>
+        <w:rFonts w:ascii="Wingdings" w:hAnsi="Wingdings" w:hint="default"/>
+      </w:rPr>
+    </w:lvl>
+  </w:abstractNum>
+  <w:abstractNum w:abstractNumId="2" w15:restartNumberingAfterBreak="0">
+    <w:nsid w:val="11396927"/>
+    <w:multiLevelType w:val="hybridMultilevel"/>
+    <w:tmpl w:val="ACDC04C2"/>
+    <w:lvl w:ilvl="0" w:tplc="08090001">
+      <w:start w:val="1"/>
+      <w:numFmt w:val="bullet"/>
+      <w:lvlText w:val=""/>
+      <w:lvlJc w:val="left"/>
+      <w:pPr>
+        <w:ind w:left="1440" w:hanging="360"/>
+      </w:pPr>
+      <w:rPr>
+        <w:rFonts w:ascii="Symbol" w:hAnsi="Symbol" w:hint="default"/>
+      </w:rPr>
+    </w:lvl>
+    <w:lvl w:ilvl="1" w:tplc="08090003" w:tentative="1">
+      <w:start w:val="1"/>
+      <w:numFmt w:val="bullet"/>
+      <w:lvlText w:val="o"/>
+      <w:lvlJc w:val="left"/>
+      <w:pPr>
+        <w:ind w:left="2160" w:hanging="360"/>
+      </w:pPr>
+      <w:rPr>
+        <w:rFonts w:ascii="Courier New" w:hAnsi="Courier New" w:cs="Courier New" w:hint="default"/>
+      </w:rPr>
+    </w:lvl>
+    <w:lvl w:ilvl="2" w:tplc="08090005" w:tentative="1">
+      <w:start w:val="1"/>
+      <w:numFmt w:val="bullet"/>
+      <w:lvlText w:val=""/>
+      <w:lvlJc w:val="left"/>
+      <w:pPr>
+        <w:ind w:left="2880" w:hanging="360"/>
+      </w:pPr>
+      <w:rPr>
+        <w:rFonts w:ascii="Wingdings" w:hAnsi="Wingdings" w:hint="default"/>
+      </w:rPr>
+    </w:lvl>
+    <w:lvl w:ilvl="3" w:tplc="08090001" w:tentative="1">
+      <w:start w:val="1"/>
+      <w:numFmt w:val="bullet"/>
+      <w:lvlText w:val=""/>
+      <w:lvlJc w:val="left"/>
+      <w:pPr>
+        <w:ind w:left="3600" w:hanging="360"/>
+      </w:pPr>
+      <w:rPr>
+        <w:rFonts w:ascii="Symbol" w:hAnsi="Symbol" w:hint="default"/>
+      </w:rPr>
+    </w:lvl>
+    <w:lvl w:ilvl="4" w:tplc="08090003" w:tentative="1">
+      <w:start w:val="1"/>
+      <w:numFmt w:val="bullet"/>
+      <w:lvlText w:val="o"/>
+      <w:lvlJc w:val="left"/>
+      <w:pPr>
+        <w:ind w:left="4320" w:hanging="360"/>
+      </w:pPr>
+      <w:rPr>
+        <w:rFonts w:ascii="Courier New" w:hAnsi="Courier New" w:cs="Courier New" w:hint="default"/>
+      </w:rPr>
+    </w:lvl>
+    <w:lvl w:ilvl="5" w:tplc="08090005" w:tentative="1">
+      <w:start w:val="1"/>
+      <w:numFmt w:val="bullet"/>
+      <w:lvlText w:val=""/>
+      <w:lvlJc w:val="left"/>
+      <w:pPr>
+        <w:ind w:left="5040" w:hanging="360"/>
+      </w:pPr>
+      <w:rPr>
+        <w:rFonts w:ascii="Wingdings" w:hAnsi="Wingdings" w:hint="default"/>
+      </w:rPr>
+    </w:lvl>
+    <w:lvl w:ilvl="6" w:tplc="08090001" w:tentative="1">
+      <w:start w:val="1"/>
+      <w:numFmt w:val="bullet"/>
+      <w:lvlText w:val=""/>
+      <w:lvlJc w:val="left"/>
+      <w:pPr>
+        <w:ind w:left="5760" w:hanging="360"/>
+      </w:pPr>
+      <w:rPr>
+        <w:rFonts w:ascii="Symbol" w:hAnsi="Symbol" w:hint="default"/>
+      </w:rPr>
+    </w:lvl>
+    <w:lvl w:ilvl="7" w:tplc="08090003" w:tentative="1">
+      <w:start w:val="1"/>
+      <w:numFmt w:val="bullet"/>
+      <w:lvlText w:val="o"/>
+      <w:lvlJc w:val="left"/>
+      <w:pPr>
+        <w:ind w:left="6480" w:hanging="360"/>
+      </w:pPr>
+      <w:rPr>
+        <w:rFonts w:ascii="Courier New" w:hAnsi="Courier New" w:cs="Courier New" w:hint="default"/>
+      </w:rPr>
+    </w:lvl>
+    <w:lvl w:ilvl="8" w:tplc="08090005" w:tentative="1">
+      <w:start w:val="1"/>
+      <w:numFmt w:val="bullet"/>
+      <w:lvlText w:val=""/>
+      <w:lvlJc w:val="left"/>
+      <w:pPr>
+        <w:ind w:left="7200" w:hanging="360"/>
+      </w:pPr>
+      <w:rPr>
+        <w:rFonts w:ascii="Wingdings" w:hAnsi="Wingdings" w:hint="default"/>
+      </w:rPr>
+    </w:lvl>
+  </w:abstractNum>
+  <w:abstractNum w:abstractNumId="3" w15:restartNumberingAfterBreak="0">
+    <w:nsid w:val="2F6B6419"/>
+    <w:multiLevelType w:val="hybridMultilevel"/>
+    <w:tmpl w:val="B5A63E4C"/>
+    <w:lvl w:ilvl="0" w:tplc="08090001">
+      <w:start w:val="1"/>
+      <w:numFmt w:val="bullet"/>
+      <w:lvlText w:val=""/>
+      <w:lvlJc w:val="left"/>
+      <w:pPr>
+        <w:ind w:left="1080" w:hanging="360"/>
+      </w:pPr>
+      <w:rPr>
+        <w:rFonts w:ascii="Symbol" w:hAnsi="Symbol" w:hint="default"/>
+        <w:b w:val="0"/>
+        <w:u w:val="none"/>
+      </w:rPr>
+    </w:lvl>
+    <w:lvl w:ilvl="1" w:tplc="FFFFFFFF" w:tentative="1">
+      <w:start w:val="1"/>
+      <w:numFmt w:val="bullet"/>
+      <w:lvlText w:val="o"/>
+      <w:lvlJc w:val="left"/>
+      <w:pPr>
+        <w:ind w:left="1800" w:hanging="360"/>
+      </w:pPr>
+      <w:rPr>
+        <w:rFonts w:ascii="Courier New" w:hAnsi="Courier New" w:cs="Courier New" w:hint="default"/>
+      </w:rPr>
+    </w:lvl>
+    <w:lvl w:ilvl="2" w:tplc="FFFFFFFF" w:tentative="1">
+      <w:start w:val="1"/>
+      <w:numFmt w:val="bullet"/>
+      <w:lvlText w:val=""/>
+      <w:lvlJc w:val="left"/>
+      <w:pPr>
+        <w:ind w:left="2520" w:hanging="360"/>
+      </w:pPr>
+      <w:rPr>
+        <w:rFonts w:ascii="Wingdings" w:hAnsi="Wingdings" w:hint="default"/>
+      </w:rPr>
+    </w:lvl>
+    <w:lvl w:ilvl="3" w:tplc="FFFFFFFF" w:tentative="1">
+      <w:start w:val="1"/>
+      <w:numFmt w:val="bullet"/>
+      <w:lvlText w:val=""/>
+      <w:lvlJc w:val="left"/>
+      <w:pPr>
+        <w:ind w:left="3240" w:hanging="360"/>
+      </w:pPr>
+      <w:rPr>
+        <w:rFonts w:ascii="Symbol" w:hAnsi="Symbol" w:hint="default"/>
+      </w:rPr>
+    </w:lvl>
+    <w:lvl w:ilvl="4" w:tplc="FFFFFFFF" w:tentative="1">
+      <w:start w:val="1"/>
+      <w:numFmt w:val="bullet"/>
+      <w:lvlText w:val="o"/>
+      <w:lvlJc w:val="left"/>
+      <w:pPr>
+        <w:ind w:left="3960" w:hanging="360"/>
+      </w:pPr>
+      <w:rPr>
+        <w:rFonts w:ascii="Courier New" w:hAnsi="Courier New" w:cs="Courier New" w:hint="default"/>
+      </w:rPr>
+    </w:lvl>
+    <w:lvl w:ilvl="5" w:tplc="FFFFFFFF" w:tentative="1">
+      <w:start w:val="1"/>
+      <w:numFmt w:val="bullet"/>
+      <w:lvlText w:val=""/>
+      <w:lvlJc w:val="left"/>
+      <w:pPr>
+        <w:ind w:left="4680" w:hanging="360"/>
+      </w:pPr>
+      <w:rPr>
+        <w:rFonts w:ascii="Wingdings" w:hAnsi="Wingdings" w:hint="default"/>
+      </w:rPr>
+    </w:lvl>
+    <w:lvl w:ilvl="6" w:tplc="FFFFFFFF" w:tentative="1">
+      <w:start w:val="1"/>
+      <w:numFmt w:val="bullet"/>
+      <w:lvlText w:val=""/>
+      <w:lvlJc w:val="left"/>
+      <w:pPr>
+        <w:ind w:left="5400" w:hanging="360"/>
+      </w:pPr>
+      <w:rPr>
+        <w:rFonts w:ascii="Symbol" w:hAnsi="Symbol" w:hint="default"/>
+      </w:rPr>
+    </w:lvl>
+    <w:lvl w:ilvl="7" w:tplc="FFFFFFFF" w:tentative="1">
+      <w:start w:val="1"/>
+      <w:numFmt w:val="bullet"/>
+      <w:lvlText w:val="o"/>
+      <w:lvlJc w:val="left"/>
+      <w:pPr>
+        <w:ind w:left="6120" w:hanging="360"/>
+      </w:pPr>
+      <w:rPr>
+        <w:rFonts w:ascii="Courier New" w:hAnsi="Courier New" w:cs="Courier New" w:hint="default"/>
+      </w:rPr>
+    </w:lvl>
+    <w:lvl w:ilvl="8" w:tplc="FFFFFFFF" w:tentative="1">
+      <w:start w:val="1"/>
+      <w:numFmt w:val="bullet"/>
+      <w:lvlText w:val=""/>
+      <w:lvlJc w:val="left"/>
+      <w:pPr>
+        <w:ind w:left="6840" w:hanging="360"/>
+      </w:pPr>
+      <w:rPr>
+        <w:rFonts w:ascii="Wingdings" w:hAnsi="Wingdings" w:hint="default"/>
+      </w:rPr>
+    </w:lvl>
+  </w:abstractNum>
+  <w:abstractNum w:abstractNumId="4" w15:restartNumberingAfterBreak="0">
     <w:nsid w:val="45494672"/>
     <w:multiLevelType w:val="hybridMultilevel"/>
     <w:tmpl w:val="C5A49880"/>
@@ -352,10 +1319,325 @@
       </w:pPr>
     </w:lvl>
   </w:abstractNum>
-  <w:abstractNum w:abstractNumId="1" w15:restartNumberingAfterBreak="0">
+  <w:abstractNum w:abstractNumId="5" w15:restartNumberingAfterBreak="0">
+    <w:nsid w:val="59FB2D26"/>
+    <w:multiLevelType w:val="hybridMultilevel"/>
+    <w:tmpl w:val="1B18D618"/>
+    <w:lvl w:ilvl="0" w:tplc="0809000F">
+      <w:start w:val="1"/>
+      <w:numFmt w:val="decimal"/>
+      <w:lvlText w:val="%1."/>
+      <w:lvlJc w:val="left"/>
+      <w:pPr>
+        <w:ind w:left="720" w:hanging="360"/>
+      </w:pPr>
+      <w:rPr>
+        <w:rFonts w:hint="default"/>
+      </w:rPr>
+    </w:lvl>
+    <w:lvl w:ilvl="1" w:tplc="08090019" w:tentative="1">
+      <w:start w:val="1"/>
+      <w:numFmt w:val="lowerLetter"/>
+      <w:lvlText w:val="%2."/>
+      <w:lvlJc w:val="left"/>
+      <w:pPr>
+        <w:ind w:left="1440" w:hanging="360"/>
+      </w:pPr>
+    </w:lvl>
+    <w:lvl w:ilvl="2" w:tplc="0809001B" w:tentative="1">
+      <w:start w:val="1"/>
+      <w:numFmt w:val="lowerRoman"/>
+      <w:lvlText w:val="%3."/>
+      <w:lvlJc w:val="right"/>
+      <w:pPr>
+        <w:ind w:left="2160" w:hanging="180"/>
+      </w:pPr>
+    </w:lvl>
+    <w:lvl w:ilvl="3" w:tplc="0809000F" w:tentative="1">
+      <w:start w:val="1"/>
+      <w:numFmt w:val="decimal"/>
+      <w:lvlText w:val="%4."/>
+      <w:lvlJc w:val="left"/>
+      <w:pPr>
+        <w:ind w:left="2880" w:hanging="360"/>
+      </w:pPr>
+    </w:lvl>
+    <w:lvl w:ilvl="4" w:tplc="08090019" w:tentative="1">
+      <w:start w:val="1"/>
+      <w:numFmt w:val="lowerLetter"/>
+      <w:lvlText w:val="%5."/>
+      <w:lvlJc w:val="left"/>
+      <w:pPr>
+        <w:ind w:left="3600" w:hanging="360"/>
+      </w:pPr>
+    </w:lvl>
+    <w:lvl w:ilvl="5" w:tplc="0809001B" w:tentative="1">
+      <w:start w:val="1"/>
+      <w:numFmt w:val="lowerRoman"/>
+      <w:lvlText w:val="%6."/>
+      <w:lvlJc w:val="right"/>
+      <w:pPr>
+        <w:ind w:left="4320" w:hanging="180"/>
+      </w:pPr>
+    </w:lvl>
+    <w:lvl w:ilvl="6" w:tplc="0809000F" w:tentative="1">
+      <w:start w:val="1"/>
+      <w:numFmt w:val="decimal"/>
+      <w:lvlText w:val="%7."/>
+      <w:lvlJc w:val="left"/>
+      <w:pPr>
+        <w:ind w:left="5040" w:hanging="360"/>
+      </w:pPr>
+    </w:lvl>
+    <w:lvl w:ilvl="7" w:tplc="08090019" w:tentative="1">
+      <w:start w:val="1"/>
+      <w:numFmt w:val="lowerLetter"/>
+      <w:lvlText w:val="%8."/>
+      <w:lvlJc w:val="left"/>
+      <w:pPr>
+        <w:ind w:left="5760" w:hanging="360"/>
+      </w:pPr>
+    </w:lvl>
+    <w:lvl w:ilvl="8" w:tplc="0809001B" w:tentative="1">
+      <w:start w:val="1"/>
+      <w:numFmt w:val="lowerRoman"/>
+      <w:lvlText w:val="%9."/>
+      <w:lvlJc w:val="right"/>
+      <w:pPr>
+        <w:ind w:left="6480" w:hanging="180"/>
+      </w:pPr>
+    </w:lvl>
+  </w:abstractNum>
+  <w:abstractNum w:abstractNumId="6" w15:restartNumberingAfterBreak="0">
+    <w:nsid w:val="6C5C5064"/>
+    <w:multiLevelType w:val="hybridMultilevel"/>
+    <w:tmpl w:val="B4304BD0"/>
+    <w:lvl w:ilvl="0" w:tplc="08090001">
+      <w:start w:val="1"/>
+      <w:numFmt w:val="bullet"/>
+      <w:lvlText w:val=""/>
+      <w:lvlJc w:val="left"/>
+      <w:pPr>
+        <w:ind w:left="1440" w:hanging="360"/>
+      </w:pPr>
+      <w:rPr>
+        <w:rFonts w:ascii="Symbol" w:hAnsi="Symbol" w:hint="default"/>
+      </w:rPr>
+    </w:lvl>
+    <w:lvl w:ilvl="1" w:tplc="08090003" w:tentative="1">
+      <w:start w:val="1"/>
+      <w:numFmt w:val="bullet"/>
+      <w:lvlText w:val="o"/>
+      <w:lvlJc w:val="left"/>
+      <w:pPr>
+        <w:ind w:left="2160" w:hanging="360"/>
+      </w:pPr>
+      <w:rPr>
+        <w:rFonts w:ascii="Courier New" w:hAnsi="Courier New" w:cs="Courier New" w:hint="default"/>
+      </w:rPr>
+    </w:lvl>
+    <w:lvl w:ilvl="2" w:tplc="08090005" w:tentative="1">
+      <w:start w:val="1"/>
+      <w:numFmt w:val="bullet"/>
+      <w:lvlText w:val=""/>
+      <w:lvlJc w:val="left"/>
+      <w:pPr>
+        <w:ind w:left="2880" w:hanging="360"/>
+      </w:pPr>
+      <w:rPr>
+        <w:rFonts w:ascii="Wingdings" w:hAnsi="Wingdings" w:hint="default"/>
+      </w:rPr>
+    </w:lvl>
+    <w:lvl w:ilvl="3" w:tplc="08090001" w:tentative="1">
+      <w:start w:val="1"/>
+      <w:numFmt w:val="bullet"/>
+      <w:lvlText w:val=""/>
+      <w:lvlJc w:val="left"/>
+      <w:pPr>
+        <w:ind w:left="3600" w:hanging="360"/>
+      </w:pPr>
+      <w:rPr>
+        <w:rFonts w:ascii="Symbol" w:hAnsi="Symbol" w:hint="default"/>
+      </w:rPr>
+    </w:lvl>
+    <w:lvl w:ilvl="4" w:tplc="08090003" w:tentative="1">
+      <w:start w:val="1"/>
+      <w:numFmt w:val="bullet"/>
+      <w:lvlText w:val="o"/>
+      <w:lvlJc w:val="left"/>
+      <w:pPr>
+        <w:ind w:left="4320" w:hanging="360"/>
+      </w:pPr>
+      <w:rPr>
+        <w:rFonts w:ascii="Courier New" w:hAnsi="Courier New" w:cs="Courier New" w:hint="default"/>
+      </w:rPr>
+    </w:lvl>
+    <w:lvl w:ilvl="5" w:tplc="08090005" w:tentative="1">
+      <w:start w:val="1"/>
+      <w:numFmt w:val="bullet"/>
+      <w:lvlText w:val=""/>
+      <w:lvlJc w:val="left"/>
+      <w:pPr>
+        <w:ind w:left="5040" w:hanging="360"/>
+      </w:pPr>
+      <w:rPr>
+        <w:rFonts w:ascii="Wingdings" w:hAnsi="Wingdings" w:hint="default"/>
+      </w:rPr>
+    </w:lvl>
+    <w:lvl w:ilvl="6" w:tplc="08090001" w:tentative="1">
+      <w:start w:val="1"/>
+      <w:numFmt w:val="bullet"/>
+      <w:lvlText w:val=""/>
+      <w:lvlJc w:val="left"/>
+      <w:pPr>
+        <w:ind w:left="5760" w:hanging="360"/>
+      </w:pPr>
+      <w:rPr>
+        <w:rFonts w:ascii="Symbol" w:hAnsi="Symbol" w:hint="default"/>
+      </w:rPr>
+    </w:lvl>
+    <w:lvl w:ilvl="7" w:tplc="08090003" w:tentative="1">
+      <w:start w:val="1"/>
+      <w:numFmt w:val="bullet"/>
+      <w:lvlText w:val="o"/>
+      <w:lvlJc w:val="left"/>
+      <w:pPr>
+        <w:ind w:left="6480" w:hanging="360"/>
+      </w:pPr>
+      <w:rPr>
+        <w:rFonts w:ascii="Courier New" w:hAnsi="Courier New" w:cs="Courier New" w:hint="default"/>
+      </w:rPr>
+    </w:lvl>
+    <w:lvl w:ilvl="8" w:tplc="08090005" w:tentative="1">
+      <w:start w:val="1"/>
+      <w:numFmt w:val="bullet"/>
+      <w:lvlText w:val=""/>
+      <w:lvlJc w:val="left"/>
+      <w:pPr>
+        <w:ind w:left="7200" w:hanging="360"/>
+      </w:pPr>
+      <w:rPr>
+        <w:rFonts w:ascii="Wingdings" w:hAnsi="Wingdings" w:hint="default"/>
+      </w:rPr>
+    </w:lvl>
+  </w:abstractNum>
+  <w:abstractNum w:abstractNumId="7" w15:restartNumberingAfterBreak="0">
+    <w:nsid w:val="703444F4"/>
+    <w:multiLevelType w:val="hybridMultilevel"/>
+    <w:tmpl w:val="ED0A2D48"/>
+    <w:lvl w:ilvl="0" w:tplc="08090001">
+      <w:start w:val="1"/>
+      <w:numFmt w:val="bullet"/>
+      <w:lvlText w:val=""/>
+      <w:lvlJc w:val="left"/>
+      <w:pPr>
+        <w:ind w:left="1440" w:hanging="360"/>
+      </w:pPr>
+      <w:rPr>
+        <w:rFonts w:ascii="Symbol" w:hAnsi="Symbol" w:hint="default"/>
+      </w:rPr>
+    </w:lvl>
+    <w:lvl w:ilvl="1" w:tplc="08090003" w:tentative="1">
+      <w:start w:val="1"/>
+      <w:numFmt w:val="bullet"/>
+      <w:lvlText w:val="o"/>
+      <w:lvlJc w:val="left"/>
+      <w:pPr>
+        <w:ind w:left="2160" w:hanging="360"/>
+      </w:pPr>
+      <w:rPr>
+        <w:rFonts w:ascii="Courier New" w:hAnsi="Courier New" w:cs="Courier New" w:hint="default"/>
+      </w:rPr>
+    </w:lvl>
+    <w:lvl w:ilvl="2" w:tplc="08090005" w:tentative="1">
+      <w:start w:val="1"/>
+      <w:numFmt w:val="bullet"/>
+      <w:lvlText w:val=""/>
+      <w:lvlJc w:val="left"/>
+      <w:pPr>
+        <w:ind w:left="2880" w:hanging="360"/>
+      </w:pPr>
+      <w:rPr>
+        <w:rFonts w:ascii="Wingdings" w:hAnsi="Wingdings" w:hint="default"/>
+      </w:rPr>
+    </w:lvl>
+    <w:lvl w:ilvl="3" w:tplc="08090001" w:tentative="1">
+      <w:start w:val="1"/>
+      <w:numFmt w:val="bullet"/>
+      <w:lvlText w:val=""/>
+      <w:lvlJc w:val="left"/>
+      <w:pPr>
+        <w:ind w:left="3600" w:hanging="360"/>
+      </w:pPr>
+      <w:rPr>
+        <w:rFonts w:ascii="Symbol" w:hAnsi="Symbol" w:hint="default"/>
+      </w:rPr>
+    </w:lvl>
+    <w:lvl w:ilvl="4" w:tplc="08090003" w:tentative="1">
+      <w:start w:val="1"/>
+      <w:numFmt w:val="bullet"/>
+      <w:lvlText w:val="o"/>
+      <w:lvlJc w:val="left"/>
+      <w:pPr>
+        <w:ind w:left="4320" w:hanging="360"/>
+      </w:pPr>
+      <w:rPr>
+        <w:rFonts w:ascii="Courier New" w:hAnsi="Courier New" w:cs="Courier New" w:hint="default"/>
+      </w:rPr>
+    </w:lvl>
+    <w:lvl w:ilvl="5" w:tplc="08090005" w:tentative="1">
+      <w:start w:val="1"/>
+      <w:numFmt w:val="bullet"/>
+      <w:lvlText w:val=""/>
+      <w:lvlJc w:val="left"/>
+      <w:pPr>
+        <w:ind w:left="5040" w:hanging="360"/>
+      </w:pPr>
+      <w:rPr>
+        <w:rFonts w:ascii="Wingdings" w:hAnsi="Wingdings" w:hint="default"/>
+      </w:rPr>
+    </w:lvl>
+    <w:lvl w:ilvl="6" w:tplc="08090001" w:tentative="1">
+      <w:start w:val="1"/>
+      <w:numFmt w:val="bullet"/>
+      <w:lvlText w:val=""/>
+      <w:lvlJc w:val="left"/>
+      <w:pPr>
+        <w:ind w:left="5760" w:hanging="360"/>
+      </w:pPr>
+      <w:rPr>
+        <w:rFonts w:ascii="Symbol" w:hAnsi="Symbol" w:hint="default"/>
+      </w:rPr>
+    </w:lvl>
+    <w:lvl w:ilvl="7" w:tplc="08090003" w:tentative="1">
+      <w:start w:val="1"/>
+      <w:numFmt w:val="bullet"/>
+      <w:lvlText w:val="o"/>
+      <w:lvlJc w:val="left"/>
+      <w:pPr>
+        <w:ind w:left="6480" w:hanging="360"/>
+      </w:pPr>
+      <w:rPr>
+        <w:rFonts w:ascii="Courier New" w:hAnsi="Courier New" w:cs="Courier New" w:hint="default"/>
+      </w:rPr>
+    </w:lvl>
+    <w:lvl w:ilvl="8" w:tplc="08090005" w:tentative="1">
+      <w:start w:val="1"/>
+      <w:numFmt w:val="bullet"/>
+      <w:lvlText w:val=""/>
+      <w:lvlJc w:val="left"/>
+      <w:pPr>
+        <w:ind w:left="7200" w:hanging="360"/>
+      </w:pPr>
+      <w:rPr>
+        <w:rFonts w:ascii="Wingdings" w:hAnsi="Wingdings" w:hint="default"/>
+      </w:rPr>
+    </w:lvl>
+  </w:abstractNum>
+  <w:abstractNum w:abstractNumId="8" w15:restartNumberingAfterBreak="0">
     <w:nsid w:val="7E224512"/>
     <w:multiLevelType w:val="hybridMultilevel"/>
-    <w:tmpl w:val="075EFBA6"/>
+    <w:tmpl w:val="37E26284"/>
     <w:lvl w:ilvl="0" w:tplc="BE34742A">
       <w:start w:val="1"/>
       <w:numFmt w:val="bullet"/>
@@ -468,10 +1750,31 @@
     </w:lvl>
   </w:abstractNum>
   <w:num w:numId="1">
+    <w:abstractNumId w:val="4"/>
+  </w:num>
+  <w:num w:numId="2">
+    <w:abstractNumId w:val="8"/>
+  </w:num>
+  <w:num w:numId="3">
+    <w:abstractNumId w:val="3"/>
+  </w:num>
+  <w:num w:numId="4">
+    <w:abstractNumId w:val="5"/>
+  </w:num>
+  <w:num w:numId="5">
+    <w:abstractNumId w:val="2"/>
+  </w:num>
+  <w:num w:numId="6">
+    <w:abstractNumId w:val="1"/>
+  </w:num>
+  <w:num w:numId="7">
+    <w:abstractNumId w:val="7"/>
+  </w:num>
+  <w:num w:numId="8">
     <w:abstractNumId w:val="0"/>
   </w:num>
-  <w:num w:numId="2">
-    <w:abstractNumId w:val="1"/>
+  <w:num w:numId="9">
+    <w:abstractNumId w:val="6"/>
   </w:num>
 </w:numbering>
 </file>

</xml_diff>